<commit_message>
add option to insert link (via text and qr code) into letter
</commit_message>
<xml_diff>
--- a/elternbrief/template.docx
+++ b/elternbrief/template.docx
@@ -6,11 +6,14 @@
       <w:pPr>
         <w:pStyle w:val="KeinLeerraum"/>
       </w:pPr>
-      <w:bookmarkStart w:id="0" w:name="_GoBack"/>
-      <w:bookmarkEnd w:id="0"/>
     </w:p>
     <w:sectPr>
-      <w:headerReference w:type="default" r:id="rId8"/>
+      <w:headerReference w:type="even" r:id="rId8"/>
+      <w:headerReference w:type="default" r:id="rId9"/>
+      <w:footerReference w:type="even" r:id="rId10"/>
+      <w:footerReference w:type="default" r:id="rId11"/>
+      <w:headerReference w:type="first" r:id="rId12"/>
+      <w:footerReference w:type="first" r:id="rId13"/>
       <w:pgSz w:w="11906" w:h="16838"/>
       <w:pgMar w:top="1417" w:right="1417" w:bottom="1134" w:left="1417" w:header="708" w:footer="708" w:gutter="0"/>
       <w:cols w:space="708"/>
@@ -45,6 +48,36 @@
 </w:endnotes>
 </file>
 
+<file path=word/footer1.xml><?xml version="1.0" encoding="utf-8"?>
+<w:ftr xmlns:wpc="http://schemas.microsoft.com/office/word/2010/wordprocessingCanvas" xmlns:mc="http://schemas.openxmlformats.org/markup-compatibility/2006" xmlns:o="urn:schemas-microsoft-com:office:office" xmlns:r="http://schemas.openxmlformats.org/officeDocument/2006/relationships" xmlns:m="http://schemas.openxmlformats.org/officeDocument/2006/math" xmlns:v="urn:schemas-microsoft-com:vml" xmlns:wp14="http://schemas.microsoft.com/office/word/2010/wordprocessingDrawing" xmlns:wp="http://schemas.openxmlformats.org/drawingml/2006/wordprocessingDrawing" xmlns:w10="urn:schemas-microsoft-com:office:word" xmlns:w="http://schemas.openxmlformats.org/wordprocessingml/2006/main" xmlns:w14="http://schemas.microsoft.com/office/word/2010/wordml" xmlns:wpg="http://schemas.microsoft.com/office/word/2010/wordprocessingGroup" xmlns:wpi="http://schemas.microsoft.com/office/word/2010/wordprocessingInk" xmlns:wne="http://schemas.microsoft.com/office/word/2006/wordml" xmlns:wps="http://schemas.microsoft.com/office/word/2010/wordprocessingShape" mc:Ignorable="w14 wp14">
+  <w:p>
+    <w:pPr>
+      <w:pStyle w:val="Fuzeile"/>
+    </w:pPr>
+  </w:p>
+</w:ftr>
+</file>
+
+<file path=word/footer2.xml><?xml version="1.0" encoding="utf-8"?>
+<w:ftr xmlns:wpc="http://schemas.microsoft.com/office/word/2010/wordprocessingCanvas" xmlns:mc="http://schemas.openxmlformats.org/markup-compatibility/2006" xmlns:o="urn:schemas-microsoft-com:office:office" xmlns:r="http://schemas.openxmlformats.org/officeDocument/2006/relationships" xmlns:m="http://schemas.openxmlformats.org/officeDocument/2006/math" xmlns:v="urn:schemas-microsoft-com:vml" xmlns:wp14="http://schemas.microsoft.com/office/word/2010/wordprocessingDrawing" xmlns:wp="http://schemas.openxmlformats.org/drawingml/2006/wordprocessingDrawing" xmlns:w10="urn:schemas-microsoft-com:office:word" xmlns:w="http://schemas.openxmlformats.org/wordprocessingml/2006/main" xmlns:w14="http://schemas.microsoft.com/office/word/2010/wordml" xmlns:wpg="http://schemas.microsoft.com/office/word/2010/wordprocessingGroup" xmlns:wpi="http://schemas.microsoft.com/office/word/2010/wordprocessingInk" xmlns:wne="http://schemas.microsoft.com/office/word/2006/wordml" xmlns:wps="http://schemas.microsoft.com/office/word/2010/wordprocessingShape" mc:Ignorable="w14 wp14">
+  <w:p>
+    <w:pPr>
+      <w:pStyle w:val="Fuzeile"/>
+    </w:pPr>
+  </w:p>
+</w:ftr>
+</file>
+
+<file path=word/footer3.xml><?xml version="1.0" encoding="utf-8"?>
+<w:ftr xmlns:wpc="http://schemas.microsoft.com/office/word/2010/wordprocessingCanvas" xmlns:mc="http://schemas.openxmlformats.org/markup-compatibility/2006" xmlns:o="urn:schemas-microsoft-com:office:office" xmlns:r="http://schemas.openxmlformats.org/officeDocument/2006/relationships" xmlns:m="http://schemas.openxmlformats.org/officeDocument/2006/math" xmlns:v="urn:schemas-microsoft-com:vml" xmlns:wp14="http://schemas.microsoft.com/office/word/2010/wordprocessingDrawing" xmlns:wp="http://schemas.openxmlformats.org/drawingml/2006/wordprocessingDrawing" xmlns:w10="urn:schemas-microsoft-com:office:word" xmlns:w="http://schemas.openxmlformats.org/wordprocessingml/2006/main" xmlns:w14="http://schemas.microsoft.com/office/word/2010/wordml" xmlns:wpg="http://schemas.microsoft.com/office/word/2010/wordprocessingGroup" xmlns:wpi="http://schemas.microsoft.com/office/word/2010/wordprocessingInk" xmlns:wne="http://schemas.microsoft.com/office/word/2006/wordml" xmlns:wps="http://schemas.microsoft.com/office/word/2010/wordprocessingShape" mc:Ignorable="w14 wp14">
+  <w:p>
+    <w:pPr>
+      <w:pStyle w:val="Fuzeile"/>
+    </w:pPr>
+  </w:p>
+</w:ftr>
+</file>
+
 <file path=word/footnotes.xml><?xml version="1.0" encoding="utf-8"?>
 <w:footnotes xmlns:wpc="http://schemas.microsoft.com/office/word/2010/wordprocessingCanvas" xmlns:mc="http://schemas.openxmlformats.org/markup-compatibility/2006" xmlns:o="urn:schemas-microsoft-com:office:office" xmlns:r="http://schemas.openxmlformats.org/officeDocument/2006/relationships" xmlns:m="http://schemas.openxmlformats.org/officeDocument/2006/math" xmlns:v="urn:schemas-microsoft-com:vml" xmlns:wp14="http://schemas.microsoft.com/office/word/2010/wordprocessingDrawing" xmlns:wp="http://schemas.openxmlformats.org/drawingml/2006/wordprocessingDrawing" xmlns:w10="urn:schemas-microsoft-com:office:word" xmlns:w="http://schemas.openxmlformats.org/wordprocessingml/2006/main" xmlns:w14="http://schemas.microsoft.com/office/word/2010/wordml" xmlns:wpg="http://schemas.microsoft.com/office/word/2010/wordprocessingGroup" xmlns:wpi="http://schemas.microsoft.com/office/word/2010/wordprocessingInk" xmlns:wne="http://schemas.microsoft.com/office/word/2006/wordml" xmlns:wps="http://schemas.microsoft.com/office/word/2010/wordprocessingShape" mc:Ignorable="w14 wp14">
   <w:footnote w:type="separator" w:id="-1">
@@ -72,6 +105,16 @@
 
 <file path=word/header1.xml><?xml version="1.0" encoding="utf-8"?>
 <w:hdr xmlns:wpc="http://schemas.microsoft.com/office/word/2010/wordprocessingCanvas" xmlns:mc="http://schemas.openxmlformats.org/markup-compatibility/2006" xmlns:o="urn:schemas-microsoft-com:office:office" xmlns:r="http://schemas.openxmlformats.org/officeDocument/2006/relationships" xmlns:m="http://schemas.openxmlformats.org/officeDocument/2006/math" xmlns:v="urn:schemas-microsoft-com:vml" xmlns:wp14="http://schemas.microsoft.com/office/word/2010/wordprocessingDrawing" xmlns:wp="http://schemas.openxmlformats.org/drawingml/2006/wordprocessingDrawing" xmlns:w10="urn:schemas-microsoft-com:office:word" xmlns:w="http://schemas.openxmlformats.org/wordprocessingml/2006/main" xmlns:w14="http://schemas.microsoft.com/office/word/2010/wordml" xmlns:wpg="http://schemas.microsoft.com/office/word/2010/wordprocessingGroup" xmlns:wpi="http://schemas.microsoft.com/office/word/2010/wordprocessingInk" xmlns:wne="http://schemas.microsoft.com/office/word/2006/wordml" xmlns:wps="http://schemas.microsoft.com/office/word/2010/wordprocessingShape" mc:Ignorable="w14 wp14">
+  <w:p>
+    <w:pPr>
+      <w:pStyle w:val="Kopfzeile"/>
+    </w:pPr>
+  </w:p>
+</w:hdr>
+</file>
+
+<file path=word/header2.xml><?xml version="1.0" encoding="utf-8"?>
+<w:hdr xmlns:wpc="http://schemas.microsoft.com/office/word/2010/wordprocessingCanvas" xmlns:mc="http://schemas.openxmlformats.org/markup-compatibility/2006" xmlns:o="urn:schemas-microsoft-com:office:office" xmlns:r="http://schemas.openxmlformats.org/officeDocument/2006/relationships" xmlns:m="http://schemas.openxmlformats.org/officeDocument/2006/math" xmlns:v="urn:schemas-microsoft-com:vml" xmlns:wp14="http://schemas.microsoft.com/office/word/2010/wordprocessingDrawing" xmlns:wp="http://schemas.openxmlformats.org/drawingml/2006/wordprocessingDrawing" xmlns:w10="urn:schemas-microsoft-com:office:word" xmlns:w="http://schemas.openxmlformats.org/wordprocessingml/2006/main" xmlns:w14="http://schemas.microsoft.com/office/word/2010/wordml" xmlns:wpg="http://schemas.microsoft.com/office/word/2010/wordprocessingGroup" xmlns:wpi="http://schemas.microsoft.com/office/word/2010/wordprocessingInk" xmlns:wne="http://schemas.microsoft.com/office/word/2006/wordml" xmlns:wps="http://schemas.microsoft.com/office/word/2010/wordprocessingShape" mc:Ignorable="w14 wp14">
   <w:tbl>
     <w:tblPr>
       <w:tblStyle w:val="Tabellenraster"/>
@@ -87,13 +130,13 @@
       <w:tblLook w:val="04A0" w:firstRow="1" w:lastRow="0" w:firstColumn="1" w:lastColumn="0" w:noHBand="0" w:noVBand="1"/>
     </w:tblPr>
     <w:tblGrid>
-      <w:gridCol w:w="4077"/>
-      <w:gridCol w:w="5211"/>
+      <w:gridCol w:w="3652"/>
+      <w:gridCol w:w="5636"/>
     </w:tblGrid>
     <w:tr>
       <w:tc>
         <w:tcPr>
-          <w:tcW w:w="4077" w:type="dxa"/>
+          <w:tcW w:w="3652" w:type="dxa"/>
         </w:tcPr>
         <w:p>
           <w:pPr>
@@ -109,9 +152,9 @@
               <w:lang w:val="en-US"/>
             </w:rPr>
             <w:drawing>
-              <wp:inline distT="0" distB="0" distL="0" distR="0" wp14:anchorId="2369C841" wp14:editId="2C34303E">
-                <wp:extent cx="2051685" cy="556895"/>
-                <wp:effectExtent l="0" t="0" r="5715" b="0"/>
+              <wp:inline distT="0" distB="0" distL="0" distR="0" wp14:anchorId="2369C841" wp14:editId="332CD480">
+                <wp:extent cx="1466850" cy="398152"/>
+                <wp:effectExtent l="0" t="0" r="0" b="1905"/>
                 <wp:docPr id="64267191" name="Grafik 1"/>
                 <wp:cNvGraphicFramePr>
                   <a:graphicFrameLocks xmlns:a="http://schemas.openxmlformats.org/drawingml/2006/main" noChangeAspect="1"/>
@@ -141,7 +184,7 @@
                       <pic:spPr bwMode="auto">
                         <a:xfrm>
                           <a:off x="0" y="0"/>
-                          <a:ext cx="2051685" cy="556895"/>
+                          <a:ext cx="1469579" cy="398893"/>
                         </a:xfrm>
                         <a:prstGeom prst="rect">
                           <a:avLst/>
@@ -161,7 +204,7 @@
       </w:tc>
       <w:tc>
         <w:tcPr>
-          <w:tcW w:w="5211" w:type="dxa"/>
+          <w:tcW w:w="5636" w:type="dxa"/>
         </w:tcPr>
         <w:p>
           <w:pPr>
@@ -203,19 +246,7 @@
             <w:rPr>
               <w:rFonts w:ascii="Calibri" w:hAnsi="Calibri"/>
             </w:rPr>
-            <w:t>Sekundarst</w:t>
-          </w:r>
-          <w:r>
-            <w:rPr>
-              <w:rFonts w:ascii="Calibri" w:hAnsi="Calibri"/>
-            </w:rPr>
-            <w:t>u</w:t>
-          </w:r>
-          <w:r>
-            <w:rPr>
-              <w:rFonts w:ascii="Calibri" w:hAnsi="Calibri"/>
-            </w:rPr>
-            <w:t>fen I und II</w:t>
+            <w:t>Sekundarstufen I und II</w:t>
           </w:r>
         </w:p>
         <w:p>
@@ -320,6 +351,8 @@
             </w:rPr>
             <w:t xml:space="preserve"> </w:t>
           </w:r>
+          <w:bookmarkStart w:id="0" w:name="_GoBack"/>
+          <w:bookmarkEnd w:id="0"/>
         </w:p>
         <w:p>
           <w:r>
@@ -371,6 +404,16 @@
       </w:tc>
     </w:tr>
   </w:tbl>
+  <w:p>
+    <w:pPr>
+      <w:pStyle w:val="Kopfzeile"/>
+    </w:pPr>
+  </w:p>
+</w:hdr>
+</file>
+
+<file path=word/header3.xml><?xml version="1.0" encoding="utf-8"?>
+<w:hdr xmlns:wpc="http://schemas.microsoft.com/office/word/2010/wordprocessingCanvas" xmlns:mc="http://schemas.openxmlformats.org/markup-compatibility/2006" xmlns:o="urn:schemas-microsoft-com:office:office" xmlns:r="http://schemas.openxmlformats.org/officeDocument/2006/relationships" xmlns:m="http://schemas.openxmlformats.org/officeDocument/2006/math" xmlns:v="urn:schemas-microsoft-com:vml" xmlns:wp14="http://schemas.microsoft.com/office/word/2010/wordprocessingDrawing" xmlns:wp="http://schemas.openxmlformats.org/drawingml/2006/wordprocessingDrawing" xmlns:w10="urn:schemas-microsoft-com:office:word" xmlns:w="http://schemas.openxmlformats.org/wordprocessingml/2006/main" xmlns:w14="http://schemas.microsoft.com/office/word/2010/wordml" xmlns:wpg="http://schemas.microsoft.com/office/word/2010/wordprocessingGroup" xmlns:wpi="http://schemas.microsoft.com/office/word/2010/wordprocessingInk" xmlns:wne="http://schemas.microsoft.com/office/word/2006/wordml" xmlns:wps="http://schemas.microsoft.com/office/word/2010/wordprocessingShape" mc:Ignorable="w14 wp14">
   <w:p>
     <w:pPr>
       <w:pStyle w:val="Kopfzeile"/>
@@ -2268,7 +2311,7 @@
   <a:extraClrSchemeLst/>
   <a:extLst>
     <a:ext uri="{05A4C25C-085E-4340-85A3-A5531E510DB2}">
-      <thm15:themeFamily xmlns="" xmlns:thm15="http://schemas.microsoft.com/office/thememl/2012/main" name="Office Theme" id="{62F939B6-93AF-4DB8-9C6B-D6C7DFDC589F}" vid="{4A3C46E8-61CC-4603-A589-7422A47A8E4A}"/>
+      <thm15:themeFamily xmlns:thm15="http://schemas.microsoft.com/office/thememl/2012/main" xmlns="" name="Office Theme" id="{62F939B6-93AF-4DB8-9C6B-D6C7DFDC589F}" vid="{4A3C46E8-61CC-4603-A589-7422A47A8E4A}"/>
     </a:ext>
   </a:extLst>
 </a:theme>
@@ -2279,7 +2322,7 @@
 </file>
 
 <file path=customXml/itemProps1.xml><?xml version="1.0" encoding="utf-8"?>
-<ds:datastoreItem xmlns:ds="http://schemas.openxmlformats.org/officeDocument/2006/customXml" ds:itemID="{68061C8B-B3ED-4647-94A2-FB7ECF5253F1}">
+<ds:datastoreItem xmlns:ds="http://schemas.openxmlformats.org/officeDocument/2006/customXml" ds:itemID="{8CAE8477-AED7-49E7-B7FC-5995200C8A5D}">
   <ds:schemaRefs>
     <ds:schemaRef ds:uri="http://schemas.openxmlformats.org/officeDocument/2006/bibliography"/>
   </ds:schemaRefs>

</xml_diff>